<commit_message>
2 documents are modified.
</commit_message>
<xml_diff>
--- a/SQLite3-manual.docx
+++ b/SQLite3-manual.docx
@@ -6,6 +6,24 @@
     <w:p>
       <w:pPr>
         <w:pStyle w:val="2"/>
+        <w:keepNext/>
+        <w:keepLines w:val="0"/>
+        <w:pageBreakBefore w:val="0"/>
+        <w:widowControl w:val="0"/>
+        <w:kinsoku/>
+        <w:wordWrap/>
+        <w:overflowPunct/>
+        <w:topLinePunct w:val="0"/>
+        <w:autoSpaceDE/>
+        <w:autoSpaceDN/>
+        <w:bidi w:val="0"/>
+        <w:adjustRightInd/>
+        <w:snapToGrid/>
+        <w:spacing w:line="240" w:lineRule="auto"/>
+        <w:ind w:left="0" w:leftChars="0" w:right="0" w:rightChars="0" w:firstLine="320" w:firstLineChars="100"/>
+        <w:jc w:val="both"/>
+        <w:textAlignment w:val="auto"/>
+        <w:outlineLvl w:val="0"/>
         <w:rPr>
           <w:rFonts w:hint="default"/>
         </w:rPr>
@@ -21,9 +39,6 @@
           <w:ilvl w:val="0"/>
           <w:numId w:val="1"/>
         </w:numPr>
-        <w:tabs>
-          <w:tab w:val="left" w:pos="425"/>
-        </w:tabs>
         <w:ind w:left="425" w:leftChars="0" w:hanging="425" w:firstLineChars="0"/>
       </w:pPr>
       <w:r>
@@ -31,13 +46,11 @@
       </w:r>
     </w:p>
     <w:p>
-      <w:pPr/>
       <w:r>
         <w:t>データベースというと「表」をイメージしますが、ここでいうデータベースはいくつもの表を管理するシステムをいいます。</w:t>
       </w:r>
     </w:p>
     <w:p>
-      <w:pPr/>
       <w:r>
         <w:t>データベースでは「表」を「テーブル(TABLE)」といいます。</w:t>
       </w:r>
@@ -49,9 +62,6 @@
           <w:ilvl w:val="0"/>
           <w:numId w:val="1"/>
         </w:numPr>
-        <w:tabs>
-          <w:tab w:val="left" w:pos="425"/>
-        </w:tabs>
         <w:ind w:left="425" w:leftChars="0" w:hanging="425" w:firstLineChars="0"/>
       </w:pPr>
       <w:r>
@@ -59,7 +69,6 @@
       </w:r>
     </w:p>
     <w:p>
-      <w:pPr/>
       <w:r>
         <w:t>１つのコンピュータの中にデータベースを作ります。ユーザーはそのコンピュータを使用している人です。</w:t>
       </w:r>
@@ -71,9 +80,6 @@
           <w:ilvl w:val="0"/>
           <w:numId w:val="1"/>
         </w:numPr>
-        <w:tabs>
-          <w:tab w:val="left" w:pos="425"/>
-        </w:tabs>
         <w:ind w:left="425" w:leftChars="0" w:hanging="425" w:firstLineChars="0"/>
       </w:pPr>
       <w:r>
@@ -81,19 +87,16 @@
       </w:r>
     </w:p>
     <w:p>
-      <w:pPr/>
       <w:r>
         <w:t>サーバー・クライアント方式です。ネット上にMySQLサーバーを置いて、複数のコンピュータからアクセスすることが可能です。この場合、ユーザーが作成され、各ユーザーにはパスワードが発行されます。</w:t>
       </w:r>
     </w:p>
     <w:p>
-      <w:pPr/>
       <w:r>
         <w:t>ログイン後、各ユーザーはデータベースを作成できますが、他のユーザーの作成したデータベースにはアクセスできないように設定してあるのが望ましいやり方です。</w:t>
       </w:r>
     </w:p>
     <w:p>
-      <w:pPr/>
       <w:r>
         <w:t>XAMPPの場合、各ローカルマシンにMySQLがインストールされますが、サーバーもクライアントも両方インストールされます。つまり、自分のコンピュータでMySQLサーバーを動かし、それにユーザーとパスワードを作成して、ログイン処理をおこなって、作業をするということになります。</w:t>
       </w:r>
@@ -105,9 +108,6 @@
           <w:ilvl w:val="0"/>
           <w:numId w:val="1"/>
         </w:numPr>
-        <w:tabs>
-          <w:tab w:val="left" w:pos="425"/>
-        </w:tabs>
         <w:ind w:left="425" w:leftChars="0" w:hanging="425" w:firstLineChars="0"/>
       </w:pPr>
       <w:r>
@@ -115,7 +115,6 @@
       </w:r>
     </w:p>
     <w:p>
-      <w:pPr/>
       <w:r>
         <w:t>XAMPPコントロールパネルの「shell」をクリックして、シェルプロンプトを開きます。</w:t>
       </w:r>
@@ -179,7 +178,6 @@
       </w:r>
     </w:p>
     <w:p>
-      <w:pPr/>
       <w:r>
         <w:t>もし、test.dbが存在していたら、そのデータベースが選択されて起動します。</w:t>
       </w:r>
@@ -191,9 +189,6 @@
           <w:ilvl w:val="0"/>
           <w:numId w:val="1"/>
         </w:numPr>
-        <w:tabs>
-          <w:tab w:val="left" w:pos="425"/>
-        </w:tabs>
         <w:ind w:left="425" w:leftChars="0" w:hanging="425" w:firstLineChars="0"/>
         <w:rPr>
           <w:rFonts w:hint="default"/>
@@ -270,6 +265,23 @@
         <w:gridCol w:w="2171"/>
       </w:tblGrid>
       <w:tr>
+        <w:tblPrEx>
+          <w:tblBorders>
+            <w:top w:val="single" w:color="auto" w:sz="4" w:space="0"/>
+            <w:left w:val="single" w:color="auto" w:sz="4" w:space="0"/>
+            <w:bottom w:val="single" w:color="auto" w:sz="4" w:space="0"/>
+            <w:right w:val="single" w:color="auto" w:sz="4" w:space="0"/>
+            <w:insideH w:val="single" w:color="auto" w:sz="4" w:space="0"/>
+            <w:insideV w:val="single" w:color="auto" w:sz="4" w:space="0"/>
+          </w:tblBorders>
+          <w:tblLayout w:type="fixed"/>
+          <w:tblCellMar>
+            <w:top w:w="0" w:type="dxa"/>
+            <w:left w:w="108" w:type="dxa"/>
+            <w:bottom w:w="0" w:type="dxa"/>
+            <w:right w:w="108" w:type="dxa"/>
+          </w:tblCellMar>
+        </w:tblPrEx>
         <w:tc>
           <w:tcPr>
             <w:tcW w:w="991" w:type="dxa"/>
@@ -352,6 +364,23 @@
         </w:tc>
       </w:tr>
       <w:tr>
+        <w:tblPrEx>
+          <w:tblBorders>
+            <w:top w:val="single" w:color="auto" w:sz="4" w:space="0"/>
+            <w:left w:val="single" w:color="auto" w:sz="4" w:space="0"/>
+            <w:bottom w:val="single" w:color="auto" w:sz="4" w:space="0"/>
+            <w:right w:val="single" w:color="auto" w:sz="4" w:space="0"/>
+            <w:insideH w:val="single" w:color="auto" w:sz="4" w:space="0"/>
+            <w:insideV w:val="single" w:color="auto" w:sz="4" w:space="0"/>
+          </w:tblBorders>
+          <w:tblLayout w:type="fixed"/>
+          <w:tblCellMar>
+            <w:top w:w="0" w:type="dxa"/>
+            <w:left w:w="108" w:type="dxa"/>
+            <w:bottom w:w="0" w:type="dxa"/>
+            <w:right w:w="108" w:type="dxa"/>
+          </w:tblCellMar>
+        </w:tblPrEx>
         <w:tc>
           <w:tcPr>
             <w:tcW w:w="991" w:type="dxa"/>
@@ -434,6 +463,23 @@
         </w:tc>
       </w:tr>
       <w:tr>
+        <w:tblPrEx>
+          <w:tblBorders>
+            <w:top w:val="single" w:color="auto" w:sz="4" w:space="0"/>
+            <w:left w:val="single" w:color="auto" w:sz="4" w:space="0"/>
+            <w:bottom w:val="single" w:color="auto" w:sz="4" w:space="0"/>
+            <w:right w:val="single" w:color="auto" w:sz="4" w:space="0"/>
+            <w:insideH w:val="single" w:color="auto" w:sz="4" w:space="0"/>
+            <w:insideV w:val="single" w:color="auto" w:sz="4" w:space="0"/>
+          </w:tblBorders>
+          <w:tblLayout w:type="fixed"/>
+          <w:tblCellMar>
+            <w:top w:w="0" w:type="dxa"/>
+            <w:left w:w="108" w:type="dxa"/>
+            <w:bottom w:w="0" w:type="dxa"/>
+            <w:right w:w="108" w:type="dxa"/>
+          </w:tblCellMar>
+        </w:tblPrEx>
         <w:tc>
           <w:tcPr>
             <w:tcW w:w="991" w:type="dxa"/>
@@ -516,6 +562,23 @@
         </w:tc>
       </w:tr>
       <w:tr>
+        <w:tblPrEx>
+          <w:tblBorders>
+            <w:top w:val="single" w:color="auto" w:sz="4" w:space="0"/>
+            <w:left w:val="single" w:color="auto" w:sz="4" w:space="0"/>
+            <w:bottom w:val="single" w:color="auto" w:sz="4" w:space="0"/>
+            <w:right w:val="single" w:color="auto" w:sz="4" w:space="0"/>
+            <w:insideH w:val="single" w:color="auto" w:sz="4" w:space="0"/>
+            <w:insideV w:val="single" w:color="auto" w:sz="4" w:space="0"/>
+          </w:tblBorders>
+          <w:tblLayout w:type="fixed"/>
+          <w:tblCellMar>
+            <w:top w:w="0" w:type="dxa"/>
+            <w:left w:w="108" w:type="dxa"/>
+            <w:bottom w:w="0" w:type="dxa"/>
+            <w:right w:w="108" w:type="dxa"/>
+          </w:tblCellMar>
+        </w:tblPrEx>
         <w:tc>
           <w:tcPr>
             <w:tcW w:w="991" w:type="dxa"/>
@@ -883,9 +946,6 @@
           <w:ilvl w:val="0"/>
           <w:numId w:val="1"/>
         </w:numPr>
-        <w:tabs>
-          <w:tab w:val="left" w:pos="425"/>
-        </w:tabs>
         <w:ind w:left="425" w:leftChars="0" w:hanging="425" w:firstLineChars="0"/>
         <w:rPr>
           <w:rFonts w:hint="default"/>
@@ -1048,9 +1108,6 @@
           <w:ilvl w:val="0"/>
           <w:numId w:val="1"/>
         </w:numPr>
-        <w:tabs>
-          <w:tab w:val="left" w:pos="425"/>
-        </w:tabs>
         <w:ind w:left="425" w:leftChars="0" w:hanging="425" w:firstLineChars="0"/>
         <w:rPr>
           <w:rFonts w:hint="default"/>
@@ -1145,7 +1202,7 @@
         <w:bidi w:val="0"/>
         <w:adjustRightInd/>
         <w:snapToGrid/>
-        <w:spacing w:line="240" w:lineRule="auto"/>
+        <w:spacing w:line="240" w:lineRule="exact"/>
         <w:ind w:left="420" w:leftChars="200" w:right="2100" w:rightChars="1000" w:firstLine="210" w:firstLineChars="100"/>
         <w:jc w:val="both"/>
         <w:textAlignment w:val="auto"/>
@@ -1182,7 +1239,7 @@
         <w:bidi w:val="0"/>
         <w:adjustRightInd/>
         <w:snapToGrid/>
-        <w:spacing w:line="240" w:lineRule="auto"/>
+        <w:spacing w:line="240" w:lineRule="exact"/>
         <w:ind w:left="420" w:leftChars="200" w:right="2100" w:rightChars="1000" w:firstLine="210" w:firstLineChars="100"/>
         <w:jc w:val="both"/>
         <w:textAlignment w:val="auto"/>
@@ -1219,7 +1276,7 @@
         <w:bidi w:val="0"/>
         <w:adjustRightInd/>
         <w:snapToGrid/>
-        <w:spacing w:line="240" w:lineRule="auto"/>
+        <w:spacing w:line="240" w:lineRule="exact"/>
         <w:ind w:left="420" w:leftChars="200" w:right="2100" w:rightChars="1000" w:firstLine="210" w:firstLineChars="100"/>
         <w:jc w:val="both"/>
         <w:textAlignment w:val="auto"/>
@@ -1256,7 +1313,7 @@
         <w:bidi w:val="0"/>
         <w:adjustRightInd/>
         <w:snapToGrid/>
-        <w:spacing w:line="240" w:lineRule="auto"/>
+        <w:spacing w:line="240" w:lineRule="exact"/>
         <w:ind w:left="420" w:leftChars="200" w:right="2100" w:rightChars="1000" w:firstLine="210" w:firstLineChars="100"/>
         <w:jc w:val="both"/>
         <w:textAlignment w:val="auto"/>
@@ -1293,7 +1350,7 @@
         <w:bidi w:val="0"/>
         <w:adjustRightInd/>
         <w:snapToGrid/>
-        <w:spacing w:line="240" w:lineRule="auto"/>
+        <w:spacing w:line="240" w:lineRule="exact"/>
         <w:ind w:left="420" w:leftChars="200" w:right="2100" w:rightChars="1000" w:firstLine="210" w:firstLineChars="100"/>
         <w:jc w:val="both"/>
         <w:textAlignment w:val="auto"/>
@@ -1324,7 +1381,7 @@
         <w:bidi w:val="0"/>
         <w:adjustRightInd/>
         <w:snapToGrid/>
-        <w:spacing w:line="240" w:lineRule="auto"/>
+        <w:spacing w:line="240" w:lineRule="exact"/>
         <w:ind w:left="420" w:leftChars="200" w:right="2100" w:rightChars="1000" w:firstLine="210" w:firstLineChars="100"/>
         <w:jc w:val="both"/>
         <w:textAlignment w:val="auto"/>
@@ -1361,7 +1418,7 @@
         <w:bidi w:val="0"/>
         <w:adjustRightInd/>
         <w:snapToGrid/>
-        <w:spacing w:line="240" w:lineRule="auto"/>
+        <w:spacing w:line="240" w:lineRule="exact"/>
         <w:ind w:left="420" w:leftChars="200" w:right="2100" w:rightChars="1000" w:firstLine="210" w:firstLineChars="100"/>
         <w:jc w:val="both"/>
         <w:textAlignment w:val="auto"/>
@@ -1398,7 +1455,7 @@
         <w:bidi w:val="0"/>
         <w:adjustRightInd/>
         <w:snapToGrid/>
-        <w:spacing w:line="240" w:lineRule="auto"/>
+        <w:spacing w:line="240" w:lineRule="exact"/>
         <w:ind w:left="420" w:leftChars="200" w:right="2100" w:rightChars="1000" w:firstLine="210" w:firstLineChars="100"/>
         <w:jc w:val="both"/>
         <w:textAlignment w:val="auto"/>
@@ -1435,7 +1492,7 @@
         <w:bidi w:val="0"/>
         <w:adjustRightInd/>
         <w:snapToGrid/>
-        <w:spacing w:line="240" w:lineRule="auto"/>
+        <w:spacing w:line="240" w:lineRule="exact"/>
         <w:ind w:left="420" w:leftChars="200" w:right="2100" w:rightChars="1000" w:firstLine="210" w:firstLineChars="100"/>
         <w:jc w:val="both"/>
         <w:textAlignment w:val="auto"/>
@@ -1472,7 +1529,7 @@
         <w:bidi w:val="0"/>
         <w:adjustRightInd/>
         <w:snapToGrid/>
-        <w:spacing w:line="240" w:lineRule="auto"/>
+        <w:spacing w:line="240" w:lineRule="exact"/>
         <w:ind w:left="420" w:leftChars="200" w:right="2100" w:rightChars="1000" w:firstLine="210" w:firstLineChars="100"/>
         <w:jc w:val="both"/>
         <w:textAlignment w:val="auto"/>
@@ -1503,7 +1560,7 @@
         <w:bidi w:val="0"/>
         <w:adjustRightInd/>
         <w:snapToGrid/>
-        <w:spacing w:line="240" w:lineRule="auto"/>
+        <w:spacing w:line="240" w:lineRule="exact"/>
         <w:ind w:left="420" w:leftChars="200" w:right="2100" w:rightChars="1000" w:firstLine="210" w:firstLineChars="100"/>
         <w:jc w:val="both"/>
         <w:textAlignment w:val="auto"/>
@@ -1540,7 +1597,7 @@
         <w:bidi w:val="0"/>
         <w:adjustRightInd/>
         <w:snapToGrid/>
-        <w:spacing w:line="240" w:lineRule="auto"/>
+        <w:spacing w:line="240" w:lineRule="exact"/>
         <w:ind w:left="420" w:leftChars="200" w:right="2100" w:rightChars="1000" w:firstLine="210" w:firstLineChars="100"/>
         <w:jc w:val="both"/>
         <w:textAlignment w:val="auto"/>
@@ -1577,7 +1634,7 @@
         <w:bidi w:val="0"/>
         <w:adjustRightInd/>
         <w:snapToGrid/>
-        <w:spacing w:line="240" w:lineRule="auto"/>
+        <w:spacing w:line="240" w:lineRule="exact"/>
         <w:ind w:left="420" w:leftChars="200" w:right="2100" w:rightChars="1000" w:firstLine="210" w:firstLineChars="100"/>
         <w:jc w:val="both"/>
         <w:textAlignment w:val="auto"/>
@@ -1614,7 +1671,7 @@
         <w:bidi w:val="0"/>
         <w:adjustRightInd/>
         <w:snapToGrid/>
-        <w:spacing w:line="240" w:lineRule="auto"/>
+        <w:spacing w:line="240" w:lineRule="exact"/>
         <w:ind w:left="420" w:leftChars="200" w:right="2100" w:rightChars="1000" w:firstLine="210" w:firstLineChars="100"/>
         <w:jc w:val="both"/>
         <w:textAlignment w:val="auto"/>
@@ -1840,7 +1897,7 @@
         <w:bidi w:val="0"/>
         <w:adjustRightInd/>
         <w:snapToGrid/>
-        <w:spacing w:line="240" w:lineRule="auto"/>
+        <w:spacing w:line="240" w:lineRule="exact"/>
         <w:ind w:left="420" w:leftChars="200" w:right="2100" w:rightChars="1000" w:firstLine="210" w:firstLineChars="100"/>
         <w:jc w:val="both"/>
         <w:textAlignment w:val="auto"/>
@@ -1877,7 +1934,7 @@
         <w:bidi w:val="0"/>
         <w:adjustRightInd/>
         <w:snapToGrid/>
-        <w:spacing w:line="240" w:lineRule="auto"/>
+        <w:spacing w:line="240" w:lineRule="exact"/>
         <w:ind w:left="420" w:leftChars="200" w:right="2100" w:rightChars="1000" w:firstLine="210" w:firstLineChars="100"/>
         <w:jc w:val="both"/>
         <w:textAlignment w:val="auto"/>
@@ -1914,7 +1971,7 @@
         <w:bidi w:val="0"/>
         <w:adjustRightInd/>
         <w:snapToGrid/>
-        <w:spacing w:line="240" w:lineRule="auto"/>
+        <w:spacing w:line="240" w:lineRule="exact"/>
         <w:ind w:left="420" w:leftChars="200" w:right="2100" w:rightChars="1000" w:firstLine="210" w:firstLineChars="100"/>
         <w:jc w:val="both"/>
         <w:textAlignment w:val="auto"/>
@@ -1951,7 +2008,7 @@
         <w:bidi w:val="0"/>
         <w:adjustRightInd/>
         <w:snapToGrid/>
-        <w:spacing w:line="240" w:lineRule="auto"/>
+        <w:spacing w:line="240" w:lineRule="exact"/>
         <w:ind w:left="420" w:leftChars="200" w:right="2100" w:rightChars="1000" w:firstLine="210" w:firstLineChars="100"/>
         <w:jc w:val="both"/>
         <w:textAlignment w:val="auto"/>
@@ -1988,7 +2045,7 @@
         <w:bidi w:val="0"/>
         <w:adjustRightInd/>
         <w:snapToGrid/>
-        <w:spacing w:line="240" w:lineRule="auto"/>
+        <w:spacing w:line="240" w:lineRule="exact"/>
         <w:ind w:left="420" w:leftChars="200" w:right="2100" w:rightChars="1000" w:firstLine="210" w:firstLineChars="100"/>
         <w:jc w:val="both"/>
         <w:textAlignment w:val="auto"/>
@@ -2011,9 +2068,6 @@
           <w:ilvl w:val="0"/>
           <w:numId w:val="1"/>
         </w:numPr>
-        <w:tabs>
-          <w:tab w:val="left" w:pos="425"/>
-        </w:tabs>
         <w:ind w:left="425" w:leftChars="0" w:hanging="425" w:firstLineChars="0"/>
         <w:rPr>
           <w:rFonts w:hint="default"/>
@@ -2170,6 +2224,23 @@
         <w:gridCol w:w="1860"/>
       </w:tblGrid>
       <w:tr>
+        <w:tblPrEx>
+          <w:tblBorders>
+            <w:top w:val="single" w:color="auto" w:sz="4" w:space="0"/>
+            <w:left w:val="single" w:color="auto" w:sz="4" w:space="0"/>
+            <w:bottom w:val="single" w:color="auto" w:sz="4" w:space="0"/>
+            <w:right w:val="single" w:color="auto" w:sz="4" w:space="0"/>
+            <w:insideH w:val="single" w:color="auto" w:sz="4" w:space="0"/>
+            <w:insideV w:val="single" w:color="auto" w:sz="4" w:space="0"/>
+          </w:tblBorders>
+          <w:tblLayout w:type="fixed"/>
+          <w:tblCellMar>
+            <w:top w:w="0" w:type="dxa"/>
+            <w:left w:w="108" w:type="dxa"/>
+            <w:bottom w:w="0" w:type="dxa"/>
+            <w:right w:w="108" w:type="dxa"/>
+          </w:tblCellMar>
+        </w:tblPrEx>
         <w:tc>
           <w:tcPr>
             <w:tcW w:w="780" w:type="dxa"/>
@@ -2189,8 +2260,8 @@
               <w:bidi w:val="0"/>
               <w:adjustRightInd/>
               <w:snapToGrid/>
-              <w:spacing w:line="240" w:lineRule="auto"/>
-              <w:ind w:right="0" w:rightChars="0" w:firstLine="0" w:firstLineChars="0"/>
+              <w:spacing w:line="240" w:lineRule="exact"/>
+              <w:ind w:left="0" w:leftChars="0" w:right="0" w:rightChars="0" w:firstLine="0" w:firstLineChars="0"/>
               <w:jc w:val="both"/>
               <w:textAlignment w:val="auto"/>
               <w:outlineLvl w:val="9"/>
@@ -2227,8 +2298,8 @@
               <w:bidi w:val="0"/>
               <w:adjustRightInd/>
               <w:snapToGrid/>
-              <w:spacing w:line="240" w:lineRule="auto"/>
-              <w:ind w:right="0" w:rightChars="0" w:firstLine="0" w:firstLineChars="0"/>
+              <w:spacing w:line="240" w:lineRule="exact"/>
+              <w:ind w:left="0" w:leftChars="0" w:right="0" w:rightChars="0" w:firstLine="0" w:firstLineChars="0"/>
               <w:jc w:val="both"/>
               <w:textAlignment w:val="auto"/>
               <w:outlineLvl w:val="9"/>
@@ -2265,8 +2336,8 @@
               <w:bidi w:val="0"/>
               <w:adjustRightInd/>
               <w:snapToGrid/>
-              <w:spacing w:line="240" w:lineRule="auto"/>
-              <w:ind w:right="0" w:rightChars="0" w:firstLine="0" w:firstLineChars="0"/>
+              <w:spacing w:line="240" w:lineRule="exact"/>
+              <w:ind w:left="0" w:leftChars="0" w:right="0" w:rightChars="0" w:firstLine="0" w:firstLineChars="0"/>
               <w:jc w:val="both"/>
               <w:textAlignment w:val="auto"/>
               <w:outlineLvl w:val="9"/>
@@ -2303,8 +2374,8 @@
               <w:bidi w:val="0"/>
               <w:adjustRightInd/>
               <w:snapToGrid/>
-              <w:spacing w:line="240" w:lineRule="auto"/>
-              <w:ind w:right="0" w:rightChars="0" w:firstLine="0" w:firstLineChars="0"/>
+              <w:spacing w:line="240" w:lineRule="exact"/>
+              <w:ind w:left="0" w:leftChars="0" w:right="0" w:rightChars="0" w:firstLine="0" w:firstLineChars="0"/>
               <w:jc w:val="both"/>
               <w:textAlignment w:val="auto"/>
               <w:outlineLvl w:val="9"/>
@@ -2324,6 +2395,23 @@
         </w:tc>
       </w:tr>
       <w:tr>
+        <w:tblPrEx>
+          <w:tblBorders>
+            <w:top w:val="single" w:color="auto" w:sz="4" w:space="0"/>
+            <w:left w:val="single" w:color="auto" w:sz="4" w:space="0"/>
+            <w:bottom w:val="single" w:color="auto" w:sz="4" w:space="0"/>
+            <w:right w:val="single" w:color="auto" w:sz="4" w:space="0"/>
+            <w:insideH w:val="single" w:color="auto" w:sz="4" w:space="0"/>
+            <w:insideV w:val="single" w:color="auto" w:sz="4" w:space="0"/>
+          </w:tblBorders>
+          <w:tblLayout w:type="fixed"/>
+          <w:tblCellMar>
+            <w:top w:w="0" w:type="dxa"/>
+            <w:left w:w="108" w:type="dxa"/>
+            <w:bottom w:w="0" w:type="dxa"/>
+            <w:right w:w="108" w:type="dxa"/>
+          </w:tblCellMar>
+        </w:tblPrEx>
         <w:tc>
           <w:tcPr>
             <w:tcW w:w="780" w:type="dxa"/>
@@ -2343,7 +2431,7 @@
               <w:bidi w:val="0"/>
               <w:adjustRightInd/>
               <w:snapToGrid/>
-              <w:spacing w:line="240" w:lineRule="auto"/>
+              <w:spacing w:line="240" w:lineRule="exact"/>
               <w:ind w:left="0" w:leftChars="0" w:right="0" w:rightChars="0" w:firstLine="0" w:firstLineChars="0"/>
               <w:jc w:val="both"/>
               <w:textAlignment w:val="auto"/>
@@ -2381,8 +2469,8 @@
               <w:bidi w:val="0"/>
               <w:adjustRightInd/>
               <w:snapToGrid/>
-              <w:spacing w:line="240" w:lineRule="auto"/>
-              <w:ind w:right="0" w:rightChars="0" w:firstLine="0" w:firstLineChars="0"/>
+              <w:spacing w:line="240" w:lineRule="exact"/>
+              <w:ind w:left="0" w:leftChars="0" w:right="0" w:rightChars="0" w:firstLine="0" w:firstLineChars="0"/>
               <w:jc w:val="both"/>
               <w:textAlignment w:val="auto"/>
               <w:outlineLvl w:val="9"/>
@@ -2419,8 +2507,8 @@
               <w:bidi w:val="0"/>
               <w:adjustRightInd/>
               <w:snapToGrid/>
-              <w:spacing w:line="240" w:lineRule="auto"/>
-              <w:ind w:right="0" w:rightChars="0" w:firstLine="0" w:firstLineChars="0"/>
+              <w:spacing w:line="240" w:lineRule="exact"/>
+              <w:ind w:left="0" w:leftChars="0" w:right="0" w:rightChars="0" w:firstLine="0" w:firstLineChars="0"/>
               <w:jc w:val="both"/>
               <w:textAlignment w:val="auto"/>
               <w:outlineLvl w:val="9"/>
@@ -2457,8 +2545,8 @@
               <w:bidi w:val="0"/>
               <w:adjustRightInd/>
               <w:snapToGrid/>
-              <w:spacing w:line="240" w:lineRule="auto"/>
-              <w:ind w:right="0" w:rightChars="0" w:firstLine="0" w:firstLineChars="0"/>
+              <w:spacing w:line="240" w:lineRule="exact"/>
+              <w:ind w:left="0" w:leftChars="0" w:right="0" w:rightChars="0" w:firstLine="0" w:firstLineChars="0"/>
               <w:jc w:val="both"/>
               <w:textAlignment w:val="auto"/>
               <w:outlineLvl w:val="9"/>
@@ -2632,7 +2720,7 @@
         <w:bidi w:val="0"/>
         <w:adjustRightInd/>
         <w:snapToGrid/>
-        <w:spacing w:before="157" w:beforeLines="50" w:line="240" w:lineRule="auto"/>
+        <w:spacing w:before="157" w:beforeLines="50" w:line="240" w:lineRule="exact"/>
         <w:ind w:left="420" w:leftChars="200" w:right="2100" w:rightChars="1000" w:firstLine="210" w:firstLineChars="100"/>
         <w:jc w:val="both"/>
         <w:textAlignment w:val="auto"/>
@@ -2669,7 +2757,7 @@
         <w:bidi w:val="0"/>
         <w:adjustRightInd/>
         <w:snapToGrid/>
-        <w:spacing w:line="240" w:lineRule="auto"/>
+        <w:spacing w:line="240" w:lineRule="exact"/>
         <w:ind w:left="420" w:leftChars="200" w:right="2100" w:rightChars="1000" w:firstLine="210" w:firstLineChars="100"/>
         <w:jc w:val="both"/>
         <w:textAlignment w:val="auto"/>
@@ -2706,7 +2794,7 @@
         <w:bidi w:val="0"/>
         <w:adjustRightInd/>
         <w:snapToGrid/>
-        <w:spacing w:line="240" w:lineRule="auto"/>
+        <w:spacing w:line="240" w:lineRule="exact"/>
         <w:ind w:left="420" w:leftChars="200" w:right="2100" w:rightChars="1000" w:firstLine="210" w:firstLineChars="100"/>
         <w:jc w:val="both"/>
         <w:textAlignment w:val="auto"/>
@@ -2743,7 +2831,7 @@
         <w:bidi w:val="0"/>
         <w:adjustRightInd/>
         <w:snapToGrid/>
-        <w:spacing w:line="240" w:lineRule="auto"/>
+        <w:spacing w:line="240" w:lineRule="exact"/>
         <w:ind w:left="420" w:leftChars="200" w:right="2100" w:rightChars="1000" w:firstLine="210" w:firstLineChars="100"/>
         <w:jc w:val="both"/>
         <w:textAlignment w:val="auto"/>
@@ -2780,7 +2868,7 @@
         <w:bidi w:val="0"/>
         <w:adjustRightInd/>
         <w:snapToGrid/>
-        <w:spacing w:line="240" w:lineRule="auto"/>
+        <w:spacing w:line="240" w:lineRule="exact"/>
         <w:ind w:left="420" w:leftChars="200" w:right="2100" w:rightChars="1000" w:firstLine="210" w:firstLineChars="100"/>
         <w:jc w:val="both"/>
         <w:textAlignment w:val="auto"/>
@@ -2817,7 +2905,7 @@
         <w:bidi w:val="0"/>
         <w:adjustRightInd/>
         <w:snapToGrid/>
-        <w:spacing w:line="240" w:lineRule="auto"/>
+        <w:spacing w:line="240" w:lineRule="exact"/>
         <w:ind w:left="420" w:leftChars="200" w:right="2100" w:rightChars="1000" w:firstLine="210" w:firstLineChars="100"/>
         <w:jc w:val="both"/>
         <w:textAlignment w:val="auto"/>
@@ -2840,9 +2928,6 @@
           <w:ilvl w:val="0"/>
           <w:numId w:val="1"/>
         </w:numPr>
-        <w:tabs>
-          <w:tab w:val="left" w:pos="425"/>
-        </w:tabs>
         <w:ind w:left="425" w:leftChars="0" w:hanging="425" w:firstLineChars="0"/>
         <w:rPr>
           <w:rFonts w:hint="default"/>
@@ -2980,7 +3065,7 @@
         <w:bidi w:val="0"/>
         <w:adjustRightInd/>
         <w:snapToGrid/>
-        <w:spacing w:before="157" w:beforeLines="50" w:line="240" w:lineRule="auto"/>
+        <w:spacing w:before="157" w:beforeLines="50" w:line="240" w:lineRule="exact"/>
         <w:ind w:left="420" w:leftChars="200" w:right="2100" w:rightChars="1000" w:firstLine="210" w:firstLineChars="100"/>
         <w:jc w:val="both"/>
         <w:textAlignment w:val="auto"/>
@@ -3017,7 +3102,7 @@
         <w:bidi w:val="0"/>
         <w:adjustRightInd/>
         <w:snapToGrid/>
-        <w:spacing w:line="240" w:lineRule="auto"/>
+        <w:spacing w:line="240" w:lineRule="exact"/>
         <w:ind w:left="420" w:leftChars="200" w:right="2100" w:rightChars="1000" w:firstLine="210" w:firstLineChars="100"/>
         <w:jc w:val="both"/>
         <w:textAlignment w:val="auto"/>
@@ -3054,7 +3139,7 @@
         <w:bidi w:val="0"/>
         <w:adjustRightInd/>
         <w:snapToGrid/>
-        <w:spacing w:line="240" w:lineRule="auto"/>
+        <w:spacing w:line="240" w:lineRule="exact"/>
         <w:ind w:left="420" w:leftChars="200" w:right="2100" w:rightChars="1000" w:firstLine="210" w:firstLineChars="100"/>
         <w:jc w:val="both"/>
         <w:textAlignment w:val="auto"/>
@@ -3091,7 +3176,7 @@
         <w:bidi w:val="0"/>
         <w:adjustRightInd/>
         <w:snapToGrid/>
-        <w:spacing w:line="240" w:lineRule="auto"/>
+        <w:spacing w:line="240" w:lineRule="exact"/>
         <w:ind w:left="420" w:leftChars="200" w:right="2100" w:rightChars="1000" w:firstLine="210" w:firstLineChars="100"/>
         <w:jc w:val="both"/>
         <w:textAlignment w:val="auto"/>
@@ -3128,7 +3213,7 @@
         <w:bidi w:val="0"/>
         <w:adjustRightInd/>
         <w:snapToGrid/>
-        <w:spacing w:line="240" w:lineRule="auto"/>
+        <w:spacing w:line="240" w:lineRule="exact"/>
         <w:ind w:left="420" w:leftChars="200" w:right="2100" w:rightChars="1000" w:firstLine="210" w:firstLineChars="100"/>
         <w:jc w:val="both"/>
         <w:textAlignment w:val="auto"/>
@@ -3165,7 +3250,7 @@
         <w:bidi w:val="0"/>
         <w:adjustRightInd/>
         <w:snapToGrid/>
-        <w:spacing w:line="240" w:lineRule="auto"/>
+        <w:spacing w:line="240" w:lineRule="exact"/>
         <w:ind w:left="420" w:leftChars="200" w:right="2100" w:rightChars="1000" w:firstLine="210" w:firstLineChars="100"/>
         <w:jc w:val="both"/>
         <w:textAlignment w:val="auto"/>
@@ -3188,9 +3273,6 @@
           <w:ilvl w:val="0"/>
           <w:numId w:val="1"/>
         </w:numPr>
-        <w:tabs>
-          <w:tab w:val="left" w:pos="425"/>
-        </w:tabs>
         <w:ind w:left="425" w:leftChars="0" w:hanging="425" w:firstLineChars="0"/>
         <w:rPr>
           <w:rFonts w:hint="default"/>
@@ -3320,7 +3402,7 @@
         <w:bidi w:val="0"/>
         <w:adjustRightInd/>
         <w:snapToGrid/>
-        <w:spacing w:before="157" w:beforeLines="50" w:line="240" w:lineRule="auto"/>
+        <w:spacing w:before="157" w:beforeLines="50" w:line="240" w:lineRule="exact"/>
         <w:ind w:left="420" w:leftChars="200" w:right="2100" w:rightChars="1000" w:firstLine="210" w:firstLineChars="100"/>
         <w:jc w:val="both"/>
         <w:textAlignment w:val="auto"/>
@@ -3357,7 +3439,7 @@
         <w:bidi w:val="0"/>
         <w:adjustRightInd/>
         <w:snapToGrid/>
-        <w:spacing w:line="240" w:lineRule="auto"/>
+        <w:spacing w:line="240" w:lineRule="exact"/>
         <w:ind w:left="420" w:leftChars="200" w:right="2100" w:rightChars="1000" w:firstLine="210" w:firstLineChars="100"/>
         <w:jc w:val="both"/>
         <w:textAlignment w:val="auto"/>
@@ -3394,7 +3476,7 @@
         <w:bidi w:val="0"/>
         <w:adjustRightInd/>
         <w:snapToGrid/>
-        <w:spacing w:line="240" w:lineRule="auto"/>
+        <w:spacing w:line="240" w:lineRule="exact"/>
         <w:ind w:left="420" w:leftChars="200" w:right="2100" w:rightChars="1000" w:firstLine="210" w:firstLineChars="100"/>
         <w:jc w:val="both"/>
         <w:textAlignment w:val="auto"/>
@@ -3431,7 +3513,7 @@
         <w:bidi w:val="0"/>
         <w:adjustRightInd/>
         <w:snapToGrid/>
-        <w:spacing w:line="240" w:lineRule="auto"/>
+        <w:spacing w:line="240" w:lineRule="exact"/>
         <w:ind w:left="420" w:leftChars="200" w:right="2100" w:rightChars="1000" w:firstLine="210" w:firstLineChars="100"/>
         <w:jc w:val="both"/>
         <w:textAlignment w:val="auto"/>
@@ -3468,7 +3550,7 @@
         <w:bidi w:val="0"/>
         <w:adjustRightInd/>
         <w:snapToGrid/>
-        <w:spacing w:line="240" w:lineRule="auto"/>
+        <w:spacing w:line="240" w:lineRule="exact"/>
         <w:ind w:left="420" w:leftChars="200" w:right="2100" w:rightChars="1000" w:firstLine="210" w:firstLineChars="100"/>
         <w:jc w:val="both"/>
         <w:textAlignment w:val="auto"/>
@@ -3505,7 +3587,7 @@
         <w:bidi w:val="0"/>
         <w:adjustRightInd/>
         <w:snapToGrid/>
-        <w:spacing w:line="240" w:lineRule="auto"/>
+        <w:spacing w:line="240" w:lineRule="exact"/>
         <w:ind w:left="420" w:leftChars="200" w:right="2100" w:rightChars="1000" w:firstLine="210" w:firstLineChars="100"/>
         <w:jc w:val="both"/>
         <w:textAlignment w:val="auto"/>
@@ -3559,9 +3641,6 @@
           <w:ilvl w:val="0"/>
           <w:numId w:val="1"/>
         </w:numPr>
-        <w:tabs>
-          <w:tab w:val="left" w:pos="425"/>
-        </w:tabs>
         <w:ind w:left="425" w:leftChars="0" w:hanging="425" w:firstLineChars="0"/>
         <w:rPr>
           <w:rFonts w:hint="default"/>
@@ -3730,7 +3809,7 @@
         <w:bidi w:val="0"/>
         <w:adjustRightInd/>
         <w:snapToGrid/>
-        <w:spacing w:before="157" w:beforeLines="50" w:line="240" w:lineRule="auto"/>
+        <w:spacing w:before="157" w:beforeLines="50" w:line="240" w:lineRule="exact"/>
         <w:ind w:left="420" w:leftChars="200" w:right="2100" w:rightChars="1000" w:firstLine="210" w:firstLineChars="100"/>
         <w:jc w:val="both"/>
         <w:textAlignment w:val="auto"/>
@@ -3767,7 +3846,7 @@
         <w:bidi w:val="0"/>
         <w:adjustRightInd/>
         <w:snapToGrid/>
-        <w:spacing w:line="240" w:lineRule="auto"/>
+        <w:spacing w:line="240" w:lineRule="exact"/>
         <w:ind w:left="420" w:leftChars="200" w:right="2100" w:rightChars="1000" w:firstLine="210" w:firstLineChars="100"/>
         <w:jc w:val="both"/>
         <w:textAlignment w:val="auto"/>
@@ -3804,7 +3883,7 @@
         <w:bidi w:val="0"/>
         <w:adjustRightInd/>
         <w:snapToGrid/>
-        <w:spacing w:line="240" w:lineRule="auto"/>
+        <w:spacing w:line="240" w:lineRule="exact"/>
         <w:ind w:left="420" w:leftChars="200" w:right="2100" w:rightChars="1000" w:firstLine="210" w:firstLineChars="100"/>
         <w:jc w:val="both"/>
         <w:textAlignment w:val="auto"/>
@@ -3985,7 +4064,7 @@
         <w:bidi w:val="0"/>
         <w:adjustRightInd/>
         <w:snapToGrid/>
-        <w:spacing w:before="157" w:beforeLines="50" w:line="240" w:lineRule="auto"/>
+        <w:spacing w:before="157" w:beforeLines="50" w:line="240" w:lineRule="exact"/>
         <w:ind w:left="420" w:leftChars="200" w:right="2100" w:rightChars="1000" w:firstLine="210" w:firstLineChars="100"/>
         <w:jc w:val="both"/>
         <w:textAlignment w:val="auto"/>
@@ -4022,7 +4101,7 @@
         <w:bidi w:val="0"/>
         <w:adjustRightInd/>
         <w:snapToGrid/>
-        <w:spacing w:line="240" w:lineRule="auto"/>
+        <w:spacing w:line="240" w:lineRule="exact"/>
         <w:ind w:left="420" w:leftChars="200" w:right="2100" w:rightChars="1000" w:firstLine="210" w:firstLineChars="100"/>
         <w:jc w:val="both"/>
         <w:textAlignment w:val="auto"/>
@@ -4059,7 +4138,7 @@
         <w:bidi w:val="0"/>
         <w:adjustRightInd/>
         <w:snapToGrid/>
-        <w:spacing w:line="240" w:lineRule="auto"/>
+        <w:spacing w:line="240" w:lineRule="exact"/>
         <w:ind w:left="420" w:leftChars="200" w:right="2100" w:rightChars="1000" w:firstLine="210" w:firstLineChars="100"/>
         <w:jc w:val="both"/>
         <w:textAlignment w:val="auto"/>
@@ -4096,7 +4175,7 @@
         <w:bidi w:val="0"/>
         <w:adjustRightInd/>
         <w:snapToGrid/>
-        <w:spacing w:line="240" w:lineRule="auto"/>
+        <w:spacing w:line="240" w:lineRule="exact"/>
         <w:ind w:left="420" w:leftChars="200" w:right="2100" w:rightChars="1000" w:firstLine="210" w:firstLineChars="100"/>
         <w:jc w:val="both"/>
         <w:textAlignment w:val="auto"/>
@@ -4133,7 +4212,7 @@
         <w:bidi w:val="0"/>
         <w:adjustRightInd/>
         <w:snapToGrid/>
-        <w:spacing w:line="240" w:lineRule="auto"/>
+        <w:spacing w:line="240" w:lineRule="exact"/>
         <w:ind w:left="420" w:leftChars="200" w:right="2100" w:rightChars="1000" w:firstLine="210" w:firstLineChars="100"/>
         <w:jc w:val="both"/>
         <w:textAlignment w:val="auto"/>
@@ -4187,9 +4266,6 @@
           <w:ilvl w:val="0"/>
           <w:numId w:val="1"/>
         </w:numPr>
-        <w:tabs>
-          <w:tab w:val="left" w:pos="425"/>
-        </w:tabs>
         <w:ind w:left="425" w:leftChars="0" w:hanging="425" w:firstLineChars="0"/>
         <w:rPr>
           <w:rFonts w:hint="default"/>
@@ -4300,12 +4376,28 @@
         <w:gridCol w:w="1275"/>
       </w:tblGrid>
       <w:tr>
+        <w:tblPrEx>
+          <w:tblBorders>
+            <w:top w:val="single" w:color="auto" w:sz="4" w:space="0"/>
+            <w:left w:val="single" w:color="auto" w:sz="4" w:space="0"/>
+            <w:bottom w:val="single" w:color="auto" w:sz="4" w:space="0"/>
+            <w:right w:val="single" w:color="auto" w:sz="4" w:space="0"/>
+            <w:insideH w:val="single" w:color="auto" w:sz="4" w:space="0"/>
+            <w:insideV w:val="single" w:color="auto" w:sz="4" w:space="0"/>
+          </w:tblBorders>
+          <w:tblLayout w:type="fixed"/>
+          <w:tblCellMar>
+            <w:top w:w="0" w:type="dxa"/>
+            <w:left w:w="108" w:type="dxa"/>
+            <w:bottom w:w="0" w:type="dxa"/>
+            <w:right w:w="108" w:type="dxa"/>
+          </w:tblCellMar>
+        </w:tblPrEx>
         <w:tc>
           <w:tcPr>
             <w:tcW w:w="735" w:type="dxa"/>
           </w:tcPr>
           <w:p>
-            <w:pPr/>
             <w:r>
               <w:rPr>
                 <w:rFonts w:hint="default" w:ascii="Takaoゴシック" w:hAnsi="Takaoゴシック" w:eastAsia="Takaoゴシック" w:cs="Takaoゴシック"/>
@@ -4319,7 +4411,6 @@
             <w:tcW w:w="1260" w:type="dxa"/>
           </w:tcPr>
           <w:p>
-            <w:pPr/>
             <w:r>
               <w:rPr>
                 <w:rFonts w:hint="default" w:ascii="Takaoゴシック" w:hAnsi="Takaoゴシック" w:eastAsia="Takaoゴシック" w:cs="Takaoゴシック"/>
@@ -4333,7 +4424,6 @@
             <w:tcW w:w="780" w:type="dxa"/>
           </w:tcPr>
           <w:p>
-            <w:pPr/>
             <w:r>
               <w:rPr>
                 <w:rFonts w:hint="default" w:ascii="Takaoゴシック" w:hAnsi="Takaoゴシック" w:eastAsia="Takaoゴシック" w:cs="Takaoゴシック"/>
@@ -4347,7 +4437,6 @@
             <w:tcW w:w="1275" w:type="dxa"/>
           </w:tcPr>
           <w:p>
-            <w:pPr/>
             <w:r>
               <w:rPr>
                 <w:rFonts w:hint="default" w:ascii="Takaoゴシック" w:hAnsi="Takaoゴシック" w:eastAsia="Takaoゴシック" w:cs="Takaoゴシック"/>
@@ -4358,12 +4447,28 @@
         </w:tc>
       </w:tr>
       <w:tr>
+        <w:tblPrEx>
+          <w:tblBorders>
+            <w:top w:val="single" w:color="auto" w:sz="4" w:space="0"/>
+            <w:left w:val="single" w:color="auto" w:sz="4" w:space="0"/>
+            <w:bottom w:val="single" w:color="auto" w:sz="4" w:space="0"/>
+            <w:right w:val="single" w:color="auto" w:sz="4" w:space="0"/>
+            <w:insideH w:val="single" w:color="auto" w:sz="4" w:space="0"/>
+            <w:insideV w:val="single" w:color="auto" w:sz="4" w:space="0"/>
+          </w:tblBorders>
+          <w:tblLayout w:type="fixed"/>
+          <w:tblCellMar>
+            <w:top w:w="0" w:type="dxa"/>
+            <w:left w:w="108" w:type="dxa"/>
+            <w:bottom w:w="0" w:type="dxa"/>
+            <w:right w:w="108" w:type="dxa"/>
+          </w:tblCellMar>
+        </w:tblPrEx>
         <w:tc>
           <w:tcPr>
             <w:tcW w:w="735" w:type="dxa"/>
           </w:tcPr>
           <w:p>
-            <w:pPr/>
             <w:r>
               <w:rPr>
                 <w:rFonts w:hint="default" w:ascii="Takaoゴシック" w:hAnsi="Takaoゴシック" w:eastAsia="Takaoゴシック" w:cs="Takaoゴシック"/>
@@ -4377,7 +4482,6 @@
             <w:tcW w:w="1260" w:type="dxa"/>
           </w:tcPr>
           <w:p>
-            <w:pPr/>
             <w:r>
               <w:rPr>
                 <w:rFonts w:hint="default" w:ascii="Takaoゴシック" w:hAnsi="Takaoゴシック" w:eastAsia="Takaoゴシック" w:cs="Takaoゴシック"/>
@@ -4391,7 +4495,6 @@
             <w:tcW w:w="780" w:type="dxa"/>
           </w:tcPr>
           <w:p>
-            <w:pPr/>
             <w:r>
               <w:rPr>
                 <w:rFonts w:hint="default" w:ascii="Takaoゴシック" w:hAnsi="Takaoゴシック" w:eastAsia="Takaoゴシック" w:cs="Takaoゴシック"/>
@@ -4405,7 +4508,6 @@
             <w:tcW w:w="1275" w:type="dxa"/>
           </w:tcPr>
           <w:p>
-            <w:pPr/>
             <w:r>
               <w:rPr>
                 <w:rFonts w:hint="default" w:ascii="Takaoゴシック" w:hAnsi="Takaoゴシック" w:eastAsia="Takaoゴシック" w:cs="Takaoゴシック"/>
@@ -4416,12 +4518,28 @@
         </w:tc>
       </w:tr>
       <w:tr>
+        <w:tblPrEx>
+          <w:tblBorders>
+            <w:top w:val="single" w:color="auto" w:sz="4" w:space="0"/>
+            <w:left w:val="single" w:color="auto" w:sz="4" w:space="0"/>
+            <w:bottom w:val="single" w:color="auto" w:sz="4" w:space="0"/>
+            <w:right w:val="single" w:color="auto" w:sz="4" w:space="0"/>
+            <w:insideH w:val="single" w:color="auto" w:sz="4" w:space="0"/>
+            <w:insideV w:val="single" w:color="auto" w:sz="4" w:space="0"/>
+          </w:tblBorders>
+          <w:tblLayout w:type="fixed"/>
+          <w:tblCellMar>
+            <w:top w:w="0" w:type="dxa"/>
+            <w:left w:w="108" w:type="dxa"/>
+            <w:bottom w:w="0" w:type="dxa"/>
+            <w:right w:w="108" w:type="dxa"/>
+          </w:tblCellMar>
+        </w:tblPrEx>
         <w:tc>
           <w:tcPr>
             <w:tcW w:w="735" w:type="dxa"/>
           </w:tcPr>
           <w:p>
-            <w:pPr/>
             <w:r>
               <w:rPr>
                 <w:rFonts w:hint="default" w:ascii="Takaoゴシック" w:hAnsi="Takaoゴシック" w:eastAsia="Takaoゴシック" w:cs="Takaoゴシック"/>
@@ -4435,7 +4553,6 @@
             <w:tcW w:w="1260" w:type="dxa"/>
           </w:tcPr>
           <w:p>
-            <w:pPr/>
             <w:r>
               <w:rPr>
                 <w:rFonts w:hint="default" w:ascii="Takaoゴシック" w:hAnsi="Takaoゴシック" w:eastAsia="Takaoゴシック" w:cs="Takaoゴシック"/>
@@ -4449,7 +4566,6 @@
             <w:tcW w:w="780" w:type="dxa"/>
           </w:tcPr>
           <w:p>
-            <w:pPr/>
             <w:r>
               <w:rPr>
                 <w:rFonts w:hint="default" w:ascii="Takaoゴシック" w:hAnsi="Takaoゴシック" w:eastAsia="Takaoゴシック" w:cs="Takaoゴシック"/>
@@ -4463,7 +4579,6 @@
             <w:tcW w:w="1275" w:type="dxa"/>
           </w:tcPr>
           <w:p>
-            <w:pPr/>
             <w:r>
               <w:rPr>
                 <w:rFonts w:hint="default" w:ascii="Takaoゴシック" w:hAnsi="Takaoゴシック" w:eastAsia="Takaoゴシック" w:cs="Takaoゴシック"/>
@@ -4474,12 +4589,28 @@
         </w:tc>
       </w:tr>
       <w:tr>
+        <w:tblPrEx>
+          <w:tblBorders>
+            <w:top w:val="single" w:color="auto" w:sz="4" w:space="0"/>
+            <w:left w:val="single" w:color="auto" w:sz="4" w:space="0"/>
+            <w:bottom w:val="single" w:color="auto" w:sz="4" w:space="0"/>
+            <w:right w:val="single" w:color="auto" w:sz="4" w:space="0"/>
+            <w:insideH w:val="single" w:color="auto" w:sz="4" w:space="0"/>
+            <w:insideV w:val="single" w:color="auto" w:sz="4" w:space="0"/>
+          </w:tblBorders>
+          <w:tblLayout w:type="fixed"/>
+          <w:tblCellMar>
+            <w:top w:w="0" w:type="dxa"/>
+            <w:left w:w="108" w:type="dxa"/>
+            <w:bottom w:w="0" w:type="dxa"/>
+            <w:right w:w="108" w:type="dxa"/>
+          </w:tblCellMar>
+        </w:tblPrEx>
         <w:tc>
           <w:tcPr>
             <w:tcW w:w="735" w:type="dxa"/>
           </w:tcPr>
           <w:p>
-            <w:pPr/>
             <w:r>
               <w:rPr>
                 <w:rFonts w:hint="default" w:ascii="Takaoゴシック" w:hAnsi="Takaoゴシック" w:eastAsia="Takaoゴシック" w:cs="Takaoゴシック"/>
@@ -4493,7 +4624,6 @@
             <w:tcW w:w="1260" w:type="dxa"/>
           </w:tcPr>
           <w:p>
-            <w:pPr/>
             <w:r>
               <w:rPr>
                 <w:rFonts w:hint="default" w:ascii="Takaoゴシック" w:hAnsi="Takaoゴシック" w:eastAsia="Takaoゴシック" w:cs="Takaoゴシック"/>
@@ -4507,7 +4637,6 @@
             <w:tcW w:w="780" w:type="dxa"/>
           </w:tcPr>
           <w:p>
-            <w:pPr/>
             <w:r>
               <w:rPr>
                 <w:rFonts w:hint="default" w:ascii="Takaoゴシック" w:hAnsi="Takaoゴシック" w:eastAsia="Takaoゴシック" w:cs="Takaoゴシック"/>
@@ -4521,7 +4650,6 @@
             <w:tcW w:w="1275" w:type="dxa"/>
           </w:tcPr>
           <w:p>
-            <w:pPr/>
             <w:r>
               <w:rPr>
                 <w:rFonts w:hint="default" w:ascii="Takaoゴシック" w:hAnsi="Takaoゴシック" w:eastAsia="Takaoゴシック" w:cs="Takaoゴシック"/>
@@ -4641,12 +4769,28 @@
         <w:gridCol w:w="3795"/>
       </w:tblGrid>
       <w:tr>
+        <w:tblPrEx>
+          <w:tblBorders>
+            <w:top w:val="single" w:color="auto" w:sz="4" w:space="0"/>
+            <w:left w:val="single" w:color="auto" w:sz="4" w:space="0"/>
+            <w:bottom w:val="single" w:color="auto" w:sz="4" w:space="0"/>
+            <w:right w:val="single" w:color="auto" w:sz="4" w:space="0"/>
+            <w:insideH w:val="single" w:color="auto" w:sz="4" w:space="0"/>
+            <w:insideV w:val="single" w:color="auto" w:sz="4" w:space="0"/>
+          </w:tblBorders>
+          <w:tblLayout w:type="fixed"/>
+          <w:tblCellMar>
+            <w:top w:w="0" w:type="dxa"/>
+            <w:left w:w="108" w:type="dxa"/>
+            <w:bottom w:w="0" w:type="dxa"/>
+            <w:right w:w="108" w:type="dxa"/>
+          </w:tblCellMar>
+        </w:tblPrEx>
         <w:tc>
           <w:tcPr>
             <w:tcW w:w="1470" w:type="dxa"/>
           </w:tcPr>
           <w:p>
-            <w:pPr/>
             <w:r>
               <w:rPr>
                 <w:rFonts w:hint="default" w:ascii="Takaoゴシック" w:hAnsi="Takaoゴシック" w:eastAsia="Takaoゴシック" w:cs="Takaoゴシック"/>
@@ -4660,7 +4804,6 @@
             <w:tcW w:w="3795" w:type="dxa"/>
           </w:tcPr>
           <w:p>
-            <w:pPr/>
             <w:r>
               <w:rPr>
                 <w:rFonts w:hint="default" w:ascii="Takaoゴシック" w:hAnsi="Takaoゴシック" w:eastAsia="Takaoゴシック" w:cs="Takaoゴシック"/>
@@ -4671,12 +4814,28 @@
         </w:tc>
       </w:tr>
       <w:tr>
+        <w:tblPrEx>
+          <w:tblBorders>
+            <w:top w:val="single" w:color="auto" w:sz="4" w:space="0"/>
+            <w:left w:val="single" w:color="auto" w:sz="4" w:space="0"/>
+            <w:bottom w:val="single" w:color="auto" w:sz="4" w:space="0"/>
+            <w:right w:val="single" w:color="auto" w:sz="4" w:space="0"/>
+            <w:insideH w:val="single" w:color="auto" w:sz="4" w:space="0"/>
+            <w:insideV w:val="single" w:color="auto" w:sz="4" w:space="0"/>
+          </w:tblBorders>
+          <w:tblLayout w:type="fixed"/>
+          <w:tblCellMar>
+            <w:top w:w="0" w:type="dxa"/>
+            <w:left w:w="108" w:type="dxa"/>
+            <w:bottom w:w="0" w:type="dxa"/>
+            <w:right w:w="108" w:type="dxa"/>
+          </w:tblCellMar>
+        </w:tblPrEx>
         <w:tc>
           <w:tcPr>
             <w:tcW w:w="1470" w:type="dxa"/>
           </w:tcPr>
           <w:p>
-            <w:pPr/>
             <w:r>
               <w:rPr>
                 <w:rFonts w:hint="default" w:ascii="Takaoゴシック" w:hAnsi="Takaoゴシック" w:eastAsia="Takaoゴシック" w:cs="Takaoゴシック"/>
@@ -4690,7 +4849,6 @@
             <w:tcW w:w="3795" w:type="dxa"/>
           </w:tcPr>
           <w:p>
-            <w:pPr/>
             <w:r>
               <w:rPr>
                 <w:rFonts w:hint="eastAsia" w:ascii="Takaoゴシック" w:hAnsi="Takaoゴシック" w:eastAsia="Takaoゴシック" w:cs="Takaoゴシック"/>
@@ -4713,12 +4871,28 @@
         </w:tc>
       </w:tr>
       <w:tr>
+        <w:tblPrEx>
+          <w:tblBorders>
+            <w:top w:val="single" w:color="auto" w:sz="4" w:space="0"/>
+            <w:left w:val="single" w:color="auto" w:sz="4" w:space="0"/>
+            <w:bottom w:val="single" w:color="auto" w:sz="4" w:space="0"/>
+            <w:right w:val="single" w:color="auto" w:sz="4" w:space="0"/>
+            <w:insideH w:val="single" w:color="auto" w:sz="4" w:space="0"/>
+            <w:insideV w:val="single" w:color="auto" w:sz="4" w:space="0"/>
+          </w:tblBorders>
+          <w:tblLayout w:type="fixed"/>
+          <w:tblCellMar>
+            <w:top w:w="0" w:type="dxa"/>
+            <w:left w:w="108" w:type="dxa"/>
+            <w:bottom w:w="0" w:type="dxa"/>
+            <w:right w:w="108" w:type="dxa"/>
+          </w:tblCellMar>
+        </w:tblPrEx>
         <w:tc>
           <w:tcPr>
             <w:tcW w:w="1470" w:type="dxa"/>
           </w:tcPr>
           <w:p>
-            <w:pPr/>
             <w:r>
               <w:rPr>
                 <w:rFonts w:hint="default" w:ascii="Takaoゴシック" w:hAnsi="Takaoゴシック" w:eastAsia="Takaoゴシック" w:cs="Takaoゴシック"/>
@@ -4732,7 +4906,6 @@
             <w:tcW w:w="3795" w:type="dxa"/>
           </w:tcPr>
           <w:p>
-            <w:pPr/>
             <w:r>
               <w:rPr>
                 <w:rFonts w:hint="default" w:ascii="Takaoゴシック" w:hAnsi="Takaoゴシック" w:eastAsia="Takaoゴシック" w:cs="Takaoゴシック"/>
@@ -4743,12 +4916,28 @@
         </w:tc>
       </w:tr>
       <w:tr>
+        <w:tblPrEx>
+          <w:tblBorders>
+            <w:top w:val="single" w:color="auto" w:sz="4" w:space="0"/>
+            <w:left w:val="single" w:color="auto" w:sz="4" w:space="0"/>
+            <w:bottom w:val="single" w:color="auto" w:sz="4" w:space="0"/>
+            <w:right w:val="single" w:color="auto" w:sz="4" w:space="0"/>
+            <w:insideH w:val="single" w:color="auto" w:sz="4" w:space="0"/>
+            <w:insideV w:val="single" w:color="auto" w:sz="4" w:space="0"/>
+          </w:tblBorders>
+          <w:tblLayout w:type="fixed"/>
+          <w:tblCellMar>
+            <w:top w:w="0" w:type="dxa"/>
+            <w:left w:w="108" w:type="dxa"/>
+            <w:bottom w:w="0" w:type="dxa"/>
+            <w:right w:w="108" w:type="dxa"/>
+          </w:tblCellMar>
+        </w:tblPrEx>
         <w:tc>
           <w:tcPr>
             <w:tcW w:w="1470" w:type="dxa"/>
           </w:tcPr>
           <w:p>
-            <w:pPr/>
             <w:r>
               <w:rPr>
                 <w:rFonts w:hint="default" w:ascii="Takaoゴシック" w:hAnsi="Takaoゴシック" w:eastAsia="Takaoゴシック" w:cs="Takaoゴシック"/>
@@ -4762,7 +4951,6 @@
             <w:tcW w:w="3795" w:type="dxa"/>
           </w:tcPr>
           <w:p>
-            <w:pPr/>
             <w:r>
               <w:rPr>
                 <w:rFonts w:hint="default" w:ascii="Takaoゴシック" w:hAnsi="Takaoゴシック" w:eastAsia="Takaoゴシック" w:cs="Takaoゴシック"/>
@@ -4773,12 +4961,28 @@
         </w:tc>
       </w:tr>
       <w:tr>
+        <w:tblPrEx>
+          <w:tblBorders>
+            <w:top w:val="single" w:color="auto" w:sz="4" w:space="0"/>
+            <w:left w:val="single" w:color="auto" w:sz="4" w:space="0"/>
+            <w:bottom w:val="single" w:color="auto" w:sz="4" w:space="0"/>
+            <w:right w:val="single" w:color="auto" w:sz="4" w:space="0"/>
+            <w:insideH w:val="single" w:color="auto" w:sz="4" w:space="0"/>
+            <w:insideV w:val="single" w:color="auto" w:sz="4" w:space="0"/>
+          </w:tblBorders>
+          <w:tblLayout w:type="fixed"/>
+          <w:tblCellMar>
+            <w:top w:w="0" w:type="dxa"/>
+            <w:left w:w="108" w:type="dxa"/>
+            <w:bottom w:w="0" w:type="dxa"/>
+            <w:right w:w="108" w:type="dxa"/>
+          </w:tblCellMar>
+        </w:tblPrEx>
         <w:tc>
           <w:tcPr>
             <w:tcW w:w="1470" w:type="dxa"/>
           </w:tcPr>
           <w:p>
-            <w:pPr/>
             <w:r>
               <w:rPr>
                 <w:rFonts w:hint="default" w:ascii="Takaoゴシック" w:hAnsi="Takaoゴシック" w:eastAsia="Takaoゴシック" w:cs="Takaoゴシック"/>
@@ -4792,7 +4996,6 @@
             <w:tcW w:w="3795" w:type="dxa"/>
           </w:tcPr>
           <w:p>
-            <w:pPr/>
             <w:r>
               <w:rPr>
                 <w:rFonts w:hint="default" w:ascii="Takaoゴシック" w:hAnsi="Takaoゴシック" w:eastAsia="Takaoゴシック" w:cs="Takaoゴシック"/>
@@ -5367,7 +5570,9 @@
         </w:tblBorders>
         <w:tblLayout w:type="fixed"/>
         <w:tblCellMar>
+          <w:top w:w="0" w:type="dxa"/>
           <w:left w:w="108" w:type="dxa"/>
+          <w:bottom w:w="0" w:type="dxa"/>
           <w:right w:w="108" w:type="dxa"/>
         </w:tblCellMar>
       </w:tblPr>
@@ -5376,6 +5581,23 @@
         <w:gridCol w:w="7080"/>
       </w:tblGrid>
       <w:tr>
+        <w:tblPrEx>
+          <w:tblBorders>
+            <w:top w:val="single" w:color="auto" w:sz="4" w:space="0"/>
+            <w:left w:val="single" w:color="auto" w:sz="4" w:space="0"/>
+            <w:bottom w:val="single" w:color="auto" w:sz="4" w:space="0"/>
+            <w:right w:val="single" w:color="auto" w:sz="4" w:space="0"/>
+            <w:insideH w:val="single" w:color="auto" w:sz="4" w:space="0"/>
+            <w:insideV w:val="single" w:color="auto" w:sz="4" w:space="0"/>
+          </w:tblBorders>
+          <w:tblLayout w:type="fixed"/>
+          <w:tblCellMar>
+            <w:top w:w="0" w:type="dxa"/>
+            <w:left w:w="108" w:type="dxa"/>
+            <w:bottom w:w="0" w:type="dxa"/>
+            <w:right w:w="108" w:type="dxa"/>
+          </w:tblCellMar>
+        </w:tblPrEx>
         <w:tc>
           <w:tcPr>
             <w:tcW w:w="2145" w:type="dxa"/>
@@ -5404,6 +5626,23 @@
         </w:tc>
       </w:tr>
       <w:tr>
+        <w:tblPrEx>
+          <w:tblBorders>
+            <w:top w:val="single" w:color="auto" w:sz="4" w:space="0"/>
+            <w:left w:val="single" w:color="auto" w:sz="4" w:space="0"/>
+            <w:bottom w:val="single" w:color="auto" w:sz="4" w:space="0"/>
+            <w:right w:val="single" w:color="auto" w:sz="4" w:space="0"/>
+            <w:insideH w:val="single" w:color="auto" w:sz="4" w:space="0"/>
+            <w:insideV w:val="single" w:color="auto" w:sz="4" w:space="0"/>
+          </w:tblBorders>
+          <w:tblLayout w:type="fixed"/>
+          <w:tblCellMar>
+            <w:top w:w="0" w:type="dxa"/>
+            <w:left w:w="108" w:type="dxa"/>
+            <w:bottom w:w="0" w:type="dxa"/>
+            <w:right w:w="108" w:type="dxa"/>
+          </w:tblCellMar>
+        </w:tblPrEx>
         <w:tc>
           <w:tcPr>
             <w:tcW w:w="2145" w:type="dxa"/>
@@ -5432,6 +5671,23 @@
         </w:tc>
       </w:tr>
       <w:tr>
+        <w:tblPrEx>
+          <w:tblBorders>
+            <w:top w:val="single" w:color="auto" w:sz="4" w:space="0"/>
+            <w:left w:val="single" w:color="auto" w:sz="4" w:space="0"/>
+            <w:bottom w:val="single" w:color="auto" w:sz="4" w:space="0"/>
+            <w:right w:val="single" w:color="auto" w:sz="4" w:space="0"/>
+            <w:insideH w:val="single" w:color="auto" w:sz="4" w:space="0"/>
+            <w:insideV w:val="single" w:color="auto" w:sz="4" w:space="0"/>
+          </w:tblBorders>
+          <w:tblLayout w:type="fixed"/>
+          <w:tblCellMar>
+            <w:top w:w="0" w:type="dxa"/>
+            <w:left w:w="108" w:type="dxa"/>
+            <w:bottom w:w="0" w:type="dxa"/>
+            <w:right w:w="108" w:type="dxa"/>
+          </w:tblCellMar>
+        </w:tblPrEx>
         <w:tc>
           <w:tcPr>
             <w:tcW w:w="2145" w:type="dxa"/>
@@ -5460,6 +5716,23 @@
         </w:tc>
       </w:tr>
       <w:tr>
+        <w:tblPrEx>
+          <w:tblBorders>
+            <w:top w:val="single" w:color="auto" w:sz="4" w:space="0"/>
+            <w:left w:val="single" w:color="auto" w:sz="4" w:space="0"/>
+            <w:bottom w:val="single" w:color="auto" w:sz="4" w:space="0"/>
+            <w:right w:val="single" w:color="auto" w:sz="4" w:space="0"/>
+            <w:insideH w:val="single" w:color="auto" w:sz="4" w:space="0"/>
+            <w:insideV w:val="single" w:color="auto" w:sz="4" w:space="0"/>
+          </w:tblBorders>
+          <w:tblLayout w:type="fixed"/>
+          <w:tblCellMar>
+            <w:top w:w="0" w:type="dxa"/>
+            <w:left w:w="108" w:type="dxa"/>
+            <w:bottom w:w="0" w:type="dxa"/>
+            <w:right w:w="108" w:type="dxa"/>
+          </w:tblCellMar>
+        </w:tblPrEx>
         <w:tc>
           <w:tcPr>
             <w:tcW w:w="2145" w:type="dxa"/>
@@ -5488,6 +5761,23 @@
         </w:tc>
       </w:tr>
       <w:tr>
+        <w:tblPrEx>
+          <w:tblBorders>
+            <w:top w:val="single" w:color="auto" w:sz="4" w:space="0"/>
+            <w:left w:val="single" w:color="auto" w:sz="4" w:space="0"/>
+            <w:bottom w:val="single" w:color="auto" w:sz="4" w:space="0"/>
+            <w:right w:val="single" w:color="auto" w:sz="4" w:space="0"/>
+            <w:insideH w:val="single" w:color="auto" w:sz="4" w:space="0"/>
+            <w:insideV w:val="single" w:color="auto" w:sz="4" w:space="0"/>
+          </w:tblBorders>
+          <w:tblLayout w:type="fixed"/>
+          <w:tblCellMar>
+            <w:top w:w="0" w:type="dxa"/>
+            <w:left w:w="108" w:type="dxa"/>
+            <w:bottom w:w="0" w:type="dxa"/>
+            <w:right w:w="108" w:type="dxa"/>
+          </w:tblCellMar>
+        </w:tblPrEx>
         <w:tc>
           <w:tcPr>
             <w:tcW w:w="2145" w:type="dxa"/>
@@ -5516,6 +5806,23 @@
         </w:tc>
       </w:tr>
       <w:tr>
+        <w:tblPrEx>
+          <w:tblBorders>
+            <w:top w:val="single" w:color="auto" w:sz="4" w:space="0"/>
+            <w:left w:val="single" w:color="auto" w:sz="4" w:space="0"/>
+            <w:bottom w:val="single" w:color="auto" w:sz="4" w:space="0"/>
+            <w:right w:val="single" w:color="auto" w:sz="4" w:space="0"/>
+            <w:insideH w:val="single" w:color="auto" w:sz="4" w:space="0"/>
+            <w:insideV w:val="single" w:color="auto" w:sz="4" w:space="0"/>
+          </w:tblBorders>
+          <w:tblLayout w:type="fixed"/>
+          <w:tblCellMar>
+            <w:top w:w="0" w:type="dxa"/>
+            <w:left w:w="108" w:type="dxa"/>
+            <w:bottom w:w="0" w:type="dxa"/>
+            <w:right w:w="108" w:type="dxa"/>
+          </w:tblCellMar>
+        </w:tblPrEx>
         <w:tc>
           <w:tcPr>
             <w:tcW w:w="2145" w:type="dxa"/>
@@ -5544,6 +5851,23 @@
         </w:tc>
       </w:tr>
       <w:tr>
+        <w:tblPrEx>
+          <w:tblBorders>
+            <w:top w:val="single" w:color="auto" w:sz="4" w:space="0"/>
+            <w:left w:val="single" w:color="auto" w:sz="4" w:space="0"/>
+            <w:bottom w:val="single" w:color="auto" w:sz="4" w:space="0"/>
+            <w:right w:val="single" w:color="auto" w:sz="4" w:space="0"/>
+            <w:insideH w:val="single" w:color="auto" w:sz="4" w:space="0"/>
+            <w:insideV w:val="single" w:color="auto" w:sz="4" w:space="0"/>
+          </w:tblBorders>
+          <w:tblLayout w:type="fixed"/>
+          <w:tblCellMar>
+            <w:top w:w="0" w:type="dxa"/>
+            <w:left w:w="108" w:type="dxa"/>
+            <w:bottom w:w="0" w:type="dxa"/>
+            <w:right w:w="108" w:type="dxa"/>
+          </w:tblCellMar>
+        </w:tblPrEx>
         <w:tc>
           <w:tcPr>
             <w:tcW w:w="2145" w:type="dxa"/>
@@ -5572,6 +5896,23 @@
         </w:tc>
       </w:tr>
       <w:tr>
+        <w:tblPrEx>
+          <w:tblBorders>
+            <w:top w:val="single" w:color="auto" w:sz="4" w:space="0"/>
+            <w:left w:val="single" w:color="auto" w:sz="4" w:space="0"/>
+            <w:bottom w:val="single" w:color="auto" w:sz="4" w:space="0"/>
+            <w:right w:val="single" w:color="auto" w:sz="4" w:space="0"/>
+            <w:insideH w:val="single" w:color="auto" w:sz="4" w:space="0"/>
+            <w:insideV w:val="single" w:color="auto" w:sz="4" w:space="0"/>
+          </w:tblBorders>
+          <w:tblLayout w:type="fixed"/>
+          <w:tblCellMar>
+            <w:top w:w="0" w:type="dxa"/>
+            <w:left w:w="108" w:type="dxa"/>
+            <w:bottom w:w="0" w:type="dxa"/>
+            <w:right w:w="108" w:type="dxa"/>
+          </w:tblCellMar>
+        </w:tblPrEx>
         <w:tc>
           <w:tcPr>
             <w:tcW w:w="2145" w:type="dxa"/>
@@ -5600,6 +5941,23 @@
         </w:tc>
       </w:tr>
       <w:tr>
+        <w:tblPrEx>
+          <w:tblBorders>
+            <w:top w:val="single" w:color="auto" w:sz="4" w:space="0"/>
+            <w:left w:val="single" w:color="auto" w:sz="4" w:space="0"/>
+            <w:bottom w:val="single" w:color="auto" w:sz="4" w:space="0"/>
+            <w:right w:val="single" w:color="auto" w:sz="4" w:space="0"/>
+            <w:insideH w:val="single" w:color="auto" w:sz="4" w:space="0"/>
+            <w:insideV w:val="single" w:color="auto" w:sz="4" w:space="0"/>
+          </w:tblBorders>
+          <w:tblLayout w:type="fixed"/>
+          <w:tblCellMar>
+            <w:top w:w="0" w:type="dxa"/>
+            <w:left w:w="108" w:type="dxa"/>
+            <w:bottom w:w="0" w:type="dxa"/>
+            <w:right w:w="108" w:type="dxa"/>
+          </w:tblCellMar>
+        </w:tblPrEx>
         <w:tc>
           <w:tcPr>
             <w:tcW w:w="2145" w:type="dxa"/>
@@ -5628,6 +5986,23 @@
         </w:tc>
       </w:tr>
       <w:tr>
+        <w:tblPrEx>
+          <w:tblBorders>
+            <w:top w:val="single" w:color="auto" w:sz="4" w:space="0"/>
+            <w:left w:val="single" w:color="auto" w:sz="4" w:space="0"/>
+            <w:bottom w:val="single" w:color="auto" w:sz="4" w:space="0"/>
+            <w:right w:val="single" w:color="auto" w:sz="4" w:space="0"/>
+            <w:insideH w:val="single" w:color="auto" w:sz="4" w:space="0"/>
+            <w:insideV w:val="single" w:color="auto" w:sz="4" w:space="0"/>
+          </w:tblBorders>
+          <w:tblLayout w:type="fixed"/>
+          <w:tblCellMar>
+            <w:top w:w="0" w:type="dxa"/>
+            <w:left w:w="108" w:type="dxa"/>
+            <w:bottom w:w="0" w:type="dxa"/>
+            <w:right w:w="108" w:type="dxa"/>
+          </w:tblCellMar>
+        </w:tblPrEx>
         <w:tc>
           <w:tcPr>
             <w:tcW w:w="2145" w:type="dxa"/>
@@ -5656,6 +6031,23 @@
         </w:tc>
       </w:tr>
       <w:tr>
+        <w:tblPrEx>
+          <w:tblBorders>
+            <w:top w:val="single" w:color="auto" w:sz="4" w:space="0"/>
+            <w:left w:val="single" w:color="auto" w:sz="4" w:space="0"/>
+            <w:bottom w:val="single" w:color="auto" w:sz="4" w:space="0"/>
+            <w:right w:val="single" w:color="auto" w:sz="4" w:space="0"/>
+            <w:insideH w:val="single" w:color="auto" w:sz="4" w:space="0"/>
+            <w:insideV w:val="single" w:color="auto" w:sz="4" w:space="0"/>
+          </w:tblBorders>
+          <w:tblLayout w:type="fixed"/>
+          <w:tblCellMar>
+            <w:top w:w="0" w:type="dxa"/>
+            <w:left w:w="108" w:type="dxa"/>
+            <w:bottom w:w="0" w:type="dxa"/>
+            <w:right w:w="108" w:type="dxa"/>
+          </w:tblCellMar>
+        </w:tblPrEx>
         <w:tc>
           <w:tcPr>
             <w:tcW w:w="2145" w:type="dxa"/>
@@ -6008,16 +6400,60 @@
         </w:rPr>
         <w:br w:type="page"/>
       </w:r>
+    </w:p>
+    <w:p>
+      <w:pPr>
+        <w:pStyle w:val="2"/>
+        <w:keepNext/>
+        <w:keepLines w:val="0"/>
+        <w:pageBreakBefore w:val="0"/>
+        <w:widowControl w:val="0"/>
+        <w:kinsoku/>
+        <w:wordWrap/>
+        <w:overflowPunct/>
+        <w:topLinePunct w:val="0"/>
+        <w:autoSpaceDE/>
+        <w:autoSpaceDN/>
+        <w:bidi w:val="0"/>
+        <w:adjustRightInd/>
+        <w:snapToGrid/>
+        <w:spacing w:before="469" w:beforeLines="150" w:after="313" w:afterLines="100" w:line="240" w:lineRule="exact"/>
+        <w:ind w:left="0" w:leftChars="0" w:right="0" w:rightChars="0" w:firstLine="320" w:firstLineChars="100"/>
+        <w:jc w:val="both"/>
+        <w:textAlignment w:val="auto"/>
+        <w:outlineLvl w:val="0"/>
+        <w:rPr>
+          <w:rFonts w:hint="default"/>
+        </w:rPr>
+      </w:pPr>
+    </w:p>
+    <w:p>
+      <w:pPr>
+        <w:pStyle w:val="2"/>
+        <w:keepNext/>
+        <w:keepLines w:val="0"/>
+        <w:pageBreakBefore w:val="0"/>
+        <w:widowControl w:val="0"/>
+        <w:kinsoku/>
+        <w:wordWrap/>
+        <w:overflowPunct/>
+        <w:topLinePunct w:val="0"/>
+        <w:autoSpaceDE/>
+        <w:autoSpaceDN/>
+        <w:bidi w:val="0"/>
+        <w:adjustRightInd/>
+        <w:snapToGrid/>
+        <w:spacing w:before="469" w:beforeLines="150" w:after="313" w:afterLines="100" w:line="240" w:lineRule="exact"/>
+        <w:ind w:left="0" w:leftChars="0" w:right="0" w:rightChars="0" w:firstLine="320" w:firstLineChars="100"/>
+        <w:jc w:val="both"/>
+        <w:textAlignment w:val="auto"/>
+        <w:outlineLvl w:val="0"/>
+        <w:rPr>
+          <w:rFonts w:hint="default"/>
+        </w:rPr>
+      </w:pPr>
       <w:bookmarkStart w:id="0" w:name="_GoBack"/>
       <w:bookmarkEnd w:id="0"/>
-    </w:p>
-    <w:p>
-      <w:pPr>
-        <w:pStyle w:val="2"/>
-        <w:rPr>
-          <w:rFonts w:hint="default"/>
-        </w:rPr>
-      </w:pPr>
       <w:r>
         <w:rPr>
           <w:rFonts w:hint="default"/>
@@ -6032,9 +6468,6 @@
           <w:ilvl w:val="0"/>
           <w:numId w:val="2"/>
         </w:numPr>
-        <w:tabs>
-          <w:tab w:val="left" w:pos="425"/>
-        </w:tabs>
         <w:ind w:left="425" w:leftChars="0" w:hanging="425" w:firstLineChars="0"/>
         <w:rPr>
           <w:rFonts w:hint="default"/>
@@ -6309,12 +6742,28 @@
         <w:gridCol w:w="1830"/>
       </w:tblGrid>
       <w:tr>
+        <w:tblPrEx>
+          <w:tblBorders>
+            <w:top w:val="single" w:color="auto" w:sz="4" w:space="0"/>
+            <w:left w:val="single" w:color="auto" w:sz="4" w:space="0"/>
+            <w:bottom w:val="single" w:color="auto" w:sz="4" w:space="0"/>
+            <w:right w:val="single" w:color="auto" w:sz="4" w:space="0"/>
+            <w:insideH w:val="single" w:color="auto" w:sz="4" w:space="0"/>
+            <w:insideV w:val="single" w:color="auto" w:sz="4" w:space="0"/>
+          </w:tblBorders>
+          <w:tblLayout w:type="fixed"/>
+          <w:tblCellMar>
+            <w:top w:w="0" w:type="dxa"/>
+            <w:left w:w="108" w:type="dxa"/>
+            <w:bottom w:w="0" w:type="dxa"/>
+            <w:right w:w="108" w:type="dxa"/>
+          </w:tblCellMar>
+        </w:tblPrEx>
         <w:tc>
           <w:tcPr>
             <w:tcW w:w="2115" w:type="dxa"/>
           </w:tcPr>
           <w:p>
-            <w:pPr/>
             <w:r>
               <w:rPr>
                 <w:rFonts w:hint="default" w:ascii="Takaoゴシック" w:hAnsi="Takaoゴシック" w:eastAsia="Takaoゴシック" w:cs="Takaoゴシック"/>
@@ -6328,7 +6777,6 @@
             <w:tcW w:w="1830" w:type="dxa"/>
           </w:tcPr>
           <w:p>
-            <w:pPr/>
             <w:r>
               <w:rPr>
                 <w:rFonts w:hint="default" w:ascii="Takaoゴシック" w:hAnsi="Takaoゴシック" w:eastAsia="Takaoゴシック" w:cs="Takaoゴシック"/>
@@ -6339,12 +6787,28 @@
         </w:tc>
       </w:tr>
       <w:tr>
+        <w:tblPrEx>
+          <w:tblBorders>
+            <w:top w:val="single" w:color="auto" w:sz="4" w:space="0"/>
+            <w:left w:val="single" w:color="auto" w:sz="4" w:space="0"/>
+            <w:bottom w:val="single" w:color="auto" w:sz="4" w:space="0"/>
+            <w:right w:val="single" w:color="auto" w:sz="4" w:space="0"/>
+            <w:insideH w:val="single" w:color="auto" w:sz="4" w:space="0"/>
+            <w:insideV w:val="single" w:color="auto" w:sz="4" w:space="0"/>
+          </w:tblBorders>
+          <w:tblLayout w:type="fixed"/>
+          <w:tblCellMar>
+            <w:top w:w="0" w:type="dxa"/>
+            <w:left w:w="108" w:type="dxa"/>
+            <w:bottom w:w="0" w:type="dxa"/>
+            <w:right w:w="108" w:type="dxa"/>
+          </w:tblCellMar>
+        </w:tblPrEx>
         <w:tc>
           <w:tcPr>
             <w:tcW w:w="2115" w:type="dxa"/>
           </w:tcPr>
           <w:p>
-            <w:pPr/>
             <w:r>
               <w:rPr>
                 <w:rFonts w:hint="default" w:ascii="Takaoゴシック" w:hAnsi="Takaoゴシック" w:eastAsia="Takaoゴシック" w:cs="Takaoゴシック"/>
@@ -6358,7 +6822,6 @@
             <w:tcW w:w="1830" w:type="dxa"/>
           </w:tcPr>
           <w:p>
-            <w:pPr/>
             <w:r>
               <w:rPr>
                 <w:rFonts w:hint="default" w:ascii="Takaoゴシック" w:hAnsi="Takaoゴシック" w:eastAsia="Takaoゴシック" w:cs="Takaoゴシック"/>
@@ -6369,12 +6832,28 @@
         </w:tc>
       </w:tr>
       <w:tr>
+        <w:tblPrEx>
+          <w:tblBorders>
+            <w:top w:val="single" w:color="auto" w:sz="4" w:space="0"/>
+            <w:left w:val="single" w:color="auto" w:sz="4" w:space="0"/>
+            <w:bottom w:val="single" w:color="auto" w:sz="4" w:space="0"/>
+            <w:right w:val="single" w:color="auto" w:sz="4" w:space="0"/>
+            <w:insideH w:val="single" w:color="auto" w:sz="4" w:space="0"/>
+            <w:insideV w:val="single" w:color="auto" w:sz="4" w:space="0"/>
+          </w:tblBorders>
+          <w:tblLayout w:type="fixed"/>
+          <w:tblCellMar>
+            <w:top w:w="0" w:type="dxa"/>
+            <w:left w:w="108" w:type="dxa"/>
+            <w:bottom w:w="0" w:type="dxa"/>
+            <w:right w:w="108" w:type="dxa"/>
+          </w:tblCellMar>
+        </w:tblPrEx>
         <w:tc>
           <w:tcPr>
             <w:tcW w:w="2115" w:type="dxa"/>
           </w:tcPr>
           <w:p>
-            <w:pPr/>
             <w:r>
               <w:rPr>
                 <w:rFonts w:hint="default" w:ascii="Takaoゴシック" w:hAnsi="Takaoゴシック" w:eastAsia="Takaoゴシック" w:cs="Takaoゴシック"/>
@@ -6388,7 +6867,6 @@
             <w:tcW w:w="1830" w:type="dxa"/>
           </w:tcPr>
           <w:p>
-            <w:pPr/>
             <w:r>
               <w:rPr>
                 <w:rFonts w:hint="default" w:ascii="Takaoゴシック" w:hAnsi="Takaoゴシック" w:eastAsia="Takaoゴシック" w:cs="Takaoゴシック"/>
@@ -6553,9 +7031,6 @@
           <w:ilvl w:val="0"/>
           <w:numId w:val="2"/>
         </w:numPr>
-        <w:tabs>
-          <w:tab w:val="left" w:pos="425"/>
-        </w:tabs>
         <w:ind w:left="425" w:leftChars="0" w:hanging="425" w:firstLineChars="0"/>
         <w:rPr>
           <w:rFonts w:hint="default"/>
@@ -6736,8 +7211,8 @@
         <w:bidi w:val="0"/>
         <w:adjustRightInd/>
         <w:snapToGrid/>
-        <w:spacing w:line="240" w:lineRule="auto"/>
-        <w:ind w:right="2100" w:rightChars="1000"/>
+        <w:spacing w:line="240" w:lineRule="exact"/>
+        <w:ind w:left="0" w:leftChars="0" w:right="2100" w:rightChars="1000" w:firstLine="210" w:firstLineChars="100"/>
         <w:jc w:val="both"/>
         <w:textAlignment w:val="auto"/>
         <w:outlineLvl w:val="9"/>
@@ -6773,8 +7248,8 @@
         <w:bidi w:val="0"/>
         <w:adjustRightInd/>
         <w:snapToGrid/>
-        <w:spacing w:line="240" w:lineRule="auto"/>
-        <w:ind w:right="2100" w:rightChars="1000"/>
+        <w:spacing w:line="240" w:lineRule="exact"/>
+        <w:ind w:left="0" w:leftChars="0" w:right="2100" w:rightChars="1000" w:firstLine="210" w:firstLineChars="100"/>
         <w:jc w:val="both"/>
         <w:textAlignment w:val="auto"/>
         <w:outlineLvl w:val="9"/>
@@ -6810,8 +7285,8 @@
         <w:bidi w:val="0"/>
         <w:adjustRightInd/>
         <w:snapToGrid/>
-        <w:spacing w:line="240" w:lineRule="auto"/>
-        <w:ind w:right="2100" w:rightChars="1000"/>
+        <w:spacing w:line="240" w:lineRule="exact"/>
+        <w:ind w:left="0" w:leftChars="0" w:right="2100" w:rightChars="1000" w:firstLine="210" w:firstLineChars="100"/>
         <w:jc w:val="both"/>
         <w:textAlignment w:val="auto"/>
         <w:outlineLvl w:val="9"/>
@@ -6847,8 +7322,8 @@
         <w:bidi w:val="0"/>
         <w:adjustRightInd/>
         <w:snapToGrid/>
-        <w:spacing w:line="240" w:lineRule="auto"/>
-        <w:ind w:right="2100" w:rightChars="1000"/>
+        <w:spacing w:line="240" w:lineRule="exact"/>
+        <w:ind w:left="0" w:leftChars="0" w:right="2100" w:rightChars="1000" w:firstLine="210" w:firstLineChars="100"/>
         <w:jc w:val="both"/>
         <w:textAlignment w:val="auto"/>
         <w:outlineLvl w:val="9"/>
@@ -6884,8 +7359,8 @@
         <w:bidi w:val="0"/>
         <w:adjustRightInd/>
         <w:snapToGrid/>
-        <w:spacing w:line="240" w:lineRule="auto"/>
-        <w:ind w:right="2100" w:rightChars="1000"/>
+        <w:spacing w:line="240" w:lineRule="exact"/>
+        <w:ind w:left="0" w:leftChars="0" w:right="2100" w:rightChars="1000" w:firstLine="210" w:firstLineChars="100"/>
         <w:jc w:val="both"/>
         <w:textAlignment w:val="auto"/>
         <w:outlineLvl w:val="9"/>
@@ -7044,7 +7519,7 @@
         <w:bidi w:val="0"/>
         <w:adjustRightInd/>
         <w:snapToGrid/>
-        <w:spacing w:before="157" w:beforeLines="50" w:line="240" w:lineRule="auto"/>
+        <w:spacing w:before="157" w:beforeLines="50" w:line="240" w:lineRule="exact"/>
         <w:ind w:left="0" w:leftChars="0" w:right="2100" w:rightChars="1000" w:firstLine="210" w:firstLineChars="100"/>
         <w:jc w:val="both"/>
         <w:textAlignment w:val="auto"/>
@@ -7081,8 +7556,8 @@
         <w:bidi w:val="0"/>
         <w:adjustRightInd/>
         <w:snapToGrid/>
-        <w:spacing w:line="240" w:lineRule="auto"/>
-        <w:ind w:right="2100" w:rightChars="1000"/>
+        <w:spacing w:line="240" w:lineRule="exact"/>
+        <w:ind w:left="0" w:leftChars="0" w:right="2100" w:rightChars="1000" w:firstLine="210" w:firstLineChars="100"/>
         <w:jc w:val="both"/>
         <w:textAlignment w:val="auto"/>
         <w:outlineLvl w:val="9"/>
@@ -7118,8 +7593,8 @@
         <w:bidi w:val="0"/>
         <w:adjustRightInd/>
         <w:snapToGrid/>
-        <w:spacing w:line="240" w:lineRule="auto"/>
-        <w:ind w:right="2100" w:rightChars="1000"/>
+        <w:spacing w:line="240" w:lineRule="exact"/>
+        <w:ind w:left="0" w:leftChars="0" w:right="2100" w:rightChars="1000" w:firstLine="210" w:firstLineChars="100"/>
         <w:jc w:val="both"/>
         <w:textAlignment w:val="auto"/>
         <w:outlineLvl w:val="9"/>
@@ -7155,8 +7630,8 @@
         <w:bidi w:val="0"/>
         <w:adjustRightInd/>
         <w:snapToGrid/>
-        <w:spacing w:line="240" w:lineRule="auto"/>
-        <w:ind w:right="2100" w:rightChars="1000"/>
+        <w:spacing w:line="240" w:lineRule="exact"/>
+        <w:ind w:left="0" w:leftChars="0" w:right="2100" w:rightChars="1000" w:firstLine="210" w:firstLineChars="100"/>
         <w:jc w:val="both"/>
         <w:textAlignment w:val="auto"/>
         <w:outlineLvl w:val="9"/>
@@ -7192,8 +7667,8 @@
         <w:bidi w:val="0"/>
         <w:adjustRightInd/>
         <w:snapToGrid/>
-        <w:spacing w:line="240" w:lineRule="auto"/>
-        <w:ind w:right="2100" w:rightChars="1000"/>
+        <w:spacing w:line="240" w:lineRule="exact"/>
+        <w:ind w:left="0" w:leftChars="0" w:right="2100" w:rightChars="1000" w:firstLine="210" w:firstLineChars="100"/>
         <w:jc w:val="both"/>
         <w:textAlignment w:val="auto"/>
         <w:outlineLvl w:val="9"/>
@@ -7229,8 +7704,8 @@
         <w:bidi w:val="0"/>
         <w:adjustRightInd/>
         <w:snapToGrid/>
-        <w:spacing w:line="240" w:lineRule="auto"/>
-        <w:ind w:right="2100" w:rightChars="1000"/>
+        <w:spacing w:line="240" w:lineRule="exact"/>
+        <w:ind w:left="0" w:leftChars="0" w:right="2100" w:rightChars="1000" w:firstLine="210" w:firstLineChars="100"/>
         <w:jc w:val="both"/>
         <w:textAlignment w:val="auto"/>
         <w:outlineLvl w:val="9"/>
@@ -7447,11 +7922,11 @@
 
 <file path=word/numbering.xml><?xml version="1.0" encoding="utf-8"?>
 <w:numbering xmlns:wpc="http://schemas.microsoft.com/office/word/2010/wordprocessingCanvas" xmlns:mc="http://schemas.openxmlformats.org/markup-compatibility/2006" xmlns:o="urn:schemas-microsoft-com:office:office" xmlns:r="http://schemas.openxmlformats.org/officeDocument/2006/relationships" xmlns:m="http://schemas.openxmlformats.org/officeDocument/2006/math" xmlns:v="urn:schemas-microsoft-com:vml" xmlns:wp14="http://schemas.microsoft.com/office/word/2010/wordprocessingDrawing" xmlns:wp="http://schemas.openxmlformats.org/drawingml/2006/wordprocessingDrawing" xmlns:w10="urn:schemas-microsoft-com:office:word" xmlns:w="http://schemas.openxmlformats.org/wordprocessingml/2006/main" xmlns:w14="http://schemas.microsoft.com/office/word/2010/wordml" xmlns:wpg="http://schemas.microsoft.com/office/word/2010/wordprocessingGroup" xmlns:wpi="http://schemas.microsoft.com/office/word/2010/wordprocessingInk" xmlns:wne="http://schemas.microsoft.com/office/word/2006/wordml" xmlns:wps="http://schemas.microsoft.com/office/word/2010/wordprocessingShape" mc:Ignorable="w14 wp14">
-  <w:abstractNum w:abstractNumId="1510266000">
+  <w:abstractNum w:abstractNumId="0">
     <w:nsid w:val="5A04D490"/>
     <w:multiLevelType w:val="singleLevel"/>
     <w:tmpl w:val="5A04D490"/>
-    <w:lvl w:ilvl="0" w:tentative="1">
+    <w:lvl w:ilvl="0" w:tentative="0">
       <w:start w:val="1"/>
       <w:numFmt w:val="decimal"/>
       <w:lvlText w:val="%1."/>
@@ -7467,11 +7942,11 @@
       </w:rPr>
     </w:lvl>
   </w:abstractNum>
-  <w:abstractNum w:abstractNumId="1510289221">
+  <w:abstractNum w:abstractNumId="1">
     <w:nsid w:val="5A052F45"/>
     <w:multiLevelType w:val="singleLevel"/>
     <w:tmpl w:val="5A052F45"/>
-    <w:lvl w:ilvl="0" w:tentative="1">
+    <w:lvl w:ilvl="0" w:tentative="0">
       <w:start w:val="1"/>
       <w:numFmt w:val="decimal"/>
       <w:lvlText w:val="%1."/>
@@ -7488,10 +7963,10 @@
     </w:lvl>
   </w:abstractNum>
   <w:num w:numId="1">
-    <w:abstractNumId w:val="1510266000"/>
+    <w:abstractNumId w:val="0"/>
   </w:num>
   <w:num w:numId="2">
-    <w:abstractNumId w:val="1510289221"/>
+    <w:abstractNumId w:val="1"/>
   </w:num>
 </w:numbering>
 </file>
@@ -7761,11 +8236,12 @@
     <w:uiPriority w:val="0"/>
     <w:pPr>
       <w:widowControl w:val="0"/>
+      <w:spacing w:line="240" w:lineRule="exact"/>
       <w:ind w:firstLine="320" w:firstLineChars="100"/>
       <w:jc w:val="both"/>
     </w:pPr>
     <w:rPr>
-      <w:rFonts w:ascii="Calibri" w:hAnsi="Calibri" w:eastAsia="Takao明朝" w:cs="Times New Roman"/>
+      <w:rFonts w:ascii="Calibri" w:hAnsi="Calibri" w:cs="Times New Roman" w:eastAsiaTheme="minorEastAsia"/>
       <w:kern w:val="2"/>
       <w:sz w:val="21"/>
       <w:szCs w:val="24"/>
@@ -7907,7 +8383,7 @@
   <a:themeElements>
     <a:clrScheme name="Office">
       <a:dk1>
-        <a:sysClr val="windowText" lastClr="4C4C4C"/>
+        <a:sysClr val="windowText" lastClr="000000"/>
       </a:dk1>
       <a:lt1>
         <a:sysClr val="window" lastClr="FFFFFF"/>
@@ -8183,7 +8659,6 @@
     </a:fmtScheme>
   </a:themeElements>
   <a:objectDefaults/>
-  <a:extraClrSchemeLst/>
 </a:theme>
 </file>
 

</xml_diff>